<commit_message>
Ajout d'un fichier React et corrections pour les autres fichiers
</commit_message>
<xml_diff>
--- a/JavaScript et le Web.docx
+++ b/JavaScript et le Web.docx
@@ -224,16 +224,7 @@
             <w:sz w:val="24"/>
             <w:u w:val="single"/>
           </w:rPr>
-          <w:t>https://un</w:t>
-        </w:r>
-        <w:r>
-          <w:rPr>
-            <w:rFonts w:ascii="Calibri" w:eastAsia="Calibri" w:hAnsi="Calibri" w:cs="Calibri"/>
-            <w:color w:val="0000FF"/>
-            <w:sz w:val="24"/>
-            <w:u w:val="single"/>
-          </w:rPr>
-          <w:t>pkg.com/babel-standalone@6/babel.min.js</w:t>
+          <w:t>https://unpkg.com/babel-standalone@6/babel.min.js</w:t>
         </w:r>
       </w:hyperlink>
       <w:r>
@@ -273,32 +264,72 @@
         <w:rPr>
           <w:rFonts w:eastAsia="Calibri"/>
         </w:rPr>
-        <w:t>Re</w:t>
-      </w:r>
+        <w:t>React</w:t>
+      </w:r>
+      <w:proofErr w:type="spellEnd"/>
       <w:r>
         <w:rPr>
           <w:rFonts w:eastAsia="Calibri"/>
         </w:rPr>
-        <w:t>act</w:t>
-      </w:r>
-      <w:proofErr w:type="spellEnd"/>
+        <w:t xml:space="preserve"> et la </w:t>
+      </w:r>
       <w:r>
         <w:rPr>
           <w:rFonts w:eastAsia="Calibri"/>
         </w:rPr>
-        <w:t xml:space="preserve"> et la </w:t>
+        <w:t>troisième</w:t>
       </w:r>
       <w:r>
         <w:rPr>
           <w:rFonts w:eastAsia="Calibri"/>
         </w:rPr>
-        <w:t>troisième</w:t>
-      </w:r>
-      <w:r>
+        <w:t xml:space="preserve"> JSX.</w:t>
+      </w:r>
+    </w:p>
+    <w:p>
+      <w:pPr>
+        <w:pStyle w:val="Listepuces"/>
+        <w:numPr>
+          <w:ilvl w:val="0"/>
+          <w:numId w:val="0"/>
+        </w:numPr>
+        <w:ind w:left="360"/>
         <w:rPr>
           <w:rFonts w:eastAsia="Calibri"/>
         </w:rPr>
-        <w:t xml:space="preserve"> JSX.</w:t>
+      </w:pPr>
+    </w:p>
+    <w:p>
+      <w:pPr>
+        <w:pStyle w:val="Listepuces"/>
+        <w:numPr>
+          <w:ilvl w:val="0"/>
+          <w:numId w:val="0"/>
+        </w:numPr>
+        <w:ind w:left="360"/>
+        <w:rPr>
+          <w:rFonts w:eastAsia="Calibri"/>
+        </w:rPr>
+      </w:pPr>
+      <w:r>
+        <w:rPr>
+          <w:rFonts w:eastAsia="Calibri"/>
+        </w:rPr>
+        <w:t xml:space="preserve">PDF </w:t>
+      </w:r>
+      <w:proofErr w:type="spellStart"/>
+      <w:r>
+        <w:rPr>
+          <w:rFonts w:eastAsia="Calibri"/>
+        </w:rPr>
+        <w:t>mike</w:t>
+      </w:r>
+      <w:proofErr w:type="spellEnd"/>
+      <w:r>
+        <w:rPr>
+          <w:rFonts w:eastAsia="Calibri"/>
+        </w:rPr>
+        <w:t xml:space="preserve"> page 26</w:t>
       </w:r>
     </w:p>
     <w:p>
@@ -844,34 +875,7 @@
           <w:sz w:val="24"/>
           <w:shd w:val="clear" w:color="auto" w:fill="FFFF00"/>
         </w:rPr>
-        <w:t xml:space="preserve"> class = </w:t>
-      </w:r>
-      <w:r>
-        <w:rPr>
-          <w:rFonts w:ascii="Calibri" w:eastAsia="Calibri" w:hAnsi="Calibri" w:cs="Calibri"/>
-          <w:color w:val="004DBB"/>
-          <w:sz w:val="24"/>
-          <w:shd w:val="clear" w:color="auto" w:fill="FFFF00"/>
-        </w:rPr>
-        <w:t>"</w:t>
-      </w:r>
-      <w:r>
-        <w:rPr>
-          <w:rFonts w:ascii="Calibri" w:eastAsia="Calibri" w:hAnsi="Calibri" w:cs="Calibri"/>
-          <w:color w:val="004DBB"/>
-          <w:sz w:val="24"/>
-          <w:shd w:val="clear" w:color="auto" w:fill="FFFF00"/>
-        </w:rPr>
-        <w:t>para</w:t>
-      </w:r>
-      <w:r>
-        <w:rPr>
-          <w:rFonts w:ascii="Calibri" w:eastAsia="Calibri" w:hAnsi="Calibri" w:cs="Calibri"/>
-          <w:color w:val="004DBB"/>
-          <w:sz w:val="24"/>
-          <w:shd w:val="clear" w:color="auto" w:fill="FFFF00"/>
-        </w:rPr>
-        <w:t>"</w:t>
+        <w:t xml:space="preserve"> class = "para"</w:t>
       </w:r>
       <w:r>
         <w:rPr>
@@ -1311,6 +1315,7 @@
           <w:bCs/>
           <w:sz w:val="24"/>
         </w:rPr>
+        <w:lastRenderedPageBreak/>
         <w:t>getElementById</w:t>
       </w:r>
       <w:proofErr w:type="spellEnd"/>
@@ -1359,21 +1364,7 @@
           <w:rFonts w:ascii="Calibri" w:eastAsia="Calibri" w:hAnsi="Calibri" w:cs="Calibri"/>
           <w:sz w:val="24"/>
         </w:rPr>
-        <w:t>avec</w:t>
-      </w:r>
-      <w:r>
-        <w:rPr>
-          <w:rFonts w:ascii="Calibri" w:eastAsia="Calibri" w:hAnsi="Calibri" w:cs="Calibri"/>
-          <w:sz w:val="24"/>
-        </w:rPr>
-        <w:t xml:space="preserve"> l’identité</w:t>
-      </w:r>
-      <w:r>
-        <w:rPr>
-          <w:rFonts w:ascii="Calibri" w:eastAsia="Calibri" w:hAnsi="Calibri" w:cs="Calibri"/>
-          <w:sz w:val="24"/>
-        </w:rPr>
-        <w:t xml:space="preserve"> (id)</w:t>
+        <w:t>avec l’identité (id)</w:t>
       </w:r>
       <w:r>
         <w:rPr>
@@ -1400,7 +1391,6 @@
           <w:bCs/>
           <w:sz w:val="24"/>
         </w:rPr>
-        <w:lastRenderedPageBreak/>
         <w:t>getElementsByClassName</w:t>
       </w:r>
       <w:proofErr w:type="spellEnd"/>
@@ -1607,21 +1597,7 @@
           <w:rFonts w:ascii="Calibri" w:eastAsia="Calibri" w:hAnsi="Calibri" w:cs="Calibri"/>
           <w:sz w:val="24"/>
         </w:rPr>
-        <w:t>"</w:t>
-      </w:r>
-      <w:r>
-        <w:rPr>
-          <w:rFonts w:ascii="Calibri" w:eastAsia="Calibri" w:hAnsi="Calibri" w:cs="Calibri"/>
-          <w:sz w:val="24"/>
-        </w:rPr>
-        <w:t>.para</w:t>
-      </w:r>
-      <w:r>
-        <w:rPr>
-          <w:rFonts w:ascii="Calibri" w:eastAsia="Calibri" w:hAnsi="Calibri" w:cs="Calibri"/>
-          <w:sz w:val="24"/>
-        </w:rPr>
-        <w:t>"</w:t>
+        <w:t>".para"</w:t>
       </w:r>
       <w:r>
         <w:rPr>
@@ -1838,35 +1814,7 @@
           <w:rFonts w:ascii="Calibri" w:eastAsia="Calibri" w:hAnsi="Calibri" w:cs="Calibri"/>
           <w:sz w:val="24"/>
         </w:rPr>
-        <w:t>(</w:t>
-      </w:r>
-      <w:r>
-        <w:rPr>
-          <w:rFonts w:ascii="Calibri" w:eastAsia="Calibri" w:hAnsi="Calibri" w:cs="Calibri"/>
-          <w:sz w:val="24"/>
-        </w:rPr>
-        <w:t>"</w:t>
-      </w:r>
-      <w:r>
-        <w:rPr>
-          <w:rFonts w:ascii="Calibri" w:eastAsia="Calibri" w:hAnsi="Calibri" w:cs="Calibri"/>
-          <w:sz w:val="24"/>
-        </w:rPr>
-        <w:t>h1</w:t>
-      </w:r>
-      <w:r>
-        <w:rPr>
-          <w:rFonts w:ascii="Calibri" w:eastAsia="Calibri" w:hAnsi="Calibri" w:cs="Calibri"/>
-          <w:sz w:val="24"/>
-        </w:rPr>
-        <w:t>"</w:t>
-      </w:r>
-      <w:r>
-        <w:rPr>
-          <w:rFonts w:ascii="Calibri" w:eastAsia="Calibri" w:hAnsi="Calibri" w:cs="Calibri"/>
-          <w:sz w:val="24"/>
-        </w:rPr>
-        <w:t>) ;</w:t>
+        <w:t>("h1") ;</w:t>
       </w:r>
     </w:p>
     <w:p>
@@ -2010,21 +1958,7 @@
           <w:rFonts w:ascii="Calibri" w:eastAsia="Calibri" w:hAnsi="Calibri" w:cs="Calibri"/>
           <w:sz w:val="24"/>
         </w:rPr>
-        <w:t>("h1")</w:t>
-      </w:r>
-      <w:r>
-        <w:rPr>
-          <w:rFonts w:ascii="Calibri" w:eastAsia="Calibri" w:hAnsi="Calibri" w:cs="Calibri"/>
-          <w:sz w:val="24"/>
-        </w:rPr>
-        <w:t>[0]</w:t>
-      </w:r>
-      <w:r>
-        <w:rPr>
-          <w:rFonts w:ascii="Calibri" w:eastAsia="Calibri" w:hAnsi="Calibri" w:cs="Calibri"/>
-          <w:sz w:val="24"/>
-        </w:rPr>
-        <w:t> ;</w:t>
+        <w:t>("h1")[0] ;</w:t>
       </w:r>
     </w:p>
     <w:p>
@@ -2068,21 +2002,7 @@
           <w:rFonts w:ascii="Calibri" w:eastAsia="Calibri" w:hAnsi="Calibri" w:cs="Calibri"/>
           <w:sz w:val="24"/>
         </w:rPr>
-        <w:t>1</w:t>
-      </w:r>
-      <w:r>
-        <w:rPr>
-          <w:rFonts w:ascii="Calibri" w:eastAsia="Calibri" w:hAnsi="Calibri" w:cs="Calibri"/>
-          <w:sz w:val="24"/>
-        </w:rPr>
-        <w:t>[0]</w:t>
-      </w:r>
-      <w:r>
-        <w:rPr>
-          <w:rFonts w:ascii="Calibri" w:eastAsia="Calibri" w:hAnsi="Calibri" w:cs="Calibri"/>
-          <w:sz w:val="24"/>
-        </w:rPr>
-        <w:t>.</w:t>
+        <w:t>1[0].</w:t>
       </w:r>
       <w:proofErr w:type="spellStart"/>
       <w:r>
@@ -2386,16 +2306,7 @@
           <w:sz w:val="24"/>
           <w:u w:val="single"/>
         </w:rPr>
-        <w:t>Tro</w:t>
-      </w:r>
-      <w:r>
-        <w:rPr>
-          <w:rFonts w:ascii="Calibri" w:eastAsia="Calibri" w:hAnsi="Calibri" w:cs="Calibri"/>
-          <w:b/>
-          <w:sz w:val="24"/>
-          <w:u w:val="single"/>
-        </w:rPr>
-        <w:t xml:space="preserve">uver un élément </w:t>
+        <w:t xml:space="preserve">Trouver un élément </w:t>
       </w:r>
       <w:r>
         <w:rPr>
@@ -2495,6 +2406,7 @@
           <w:rFonts w:ascii="Calibri" w:eastAsia="Calibri" w:hAnsi="Calibri" w:cs="Calibri"/>
           <w:sz w:val="24"/>
         </w:rPr>
+        <w:lastRenderedPageBreak/>
         <w:t>L</w:t>
       </w:r>
       <w:r>
@@ -2535,7 +2447,6 @@
           <w:b/>
           <w:sz w:val="24"/>
         </w:rPr>
-        <w:lastRenderedPageBreak/>
         <w:tab/>
       </w:r>
       <w:proofErr w:type="spellStart"/>
@@ -3006,14 +2917,7 @@
           <w:rFonts w:ascii="Calibri" w:eastAsia="Calibri" w:hAnsi="Calibri" w:cs="Calibri"/>
           <w:sz w:val="24"/>
         </w:rPr>
-        <w:t>Ici, pas la peine de mettre l'empla</w:t>
-      </w:r>
-      <w:r>
-        <w:rPr>
-          <w:rFonts w:ascii="Calibri" w:eastAsia="Calibri" w:hAnsi="Calibri" w:cs="Calibri"/>
-          <w:sz w:val="24"/>
-        </w:rPr>
-        <w:t xml:space="preserve">cement (body) car il n'y a </w:t>
+        <w:t xml:space="preserve">Ici, pas la peine de mettre l'emplacement (body) car il n'y a </w:t>
       </w:r>
       <w:proofErr w:type="spellStart"/>
       <w:r>
@@ -3405,14 +3309,7 @@
           <w:rFonts w:ascii="Calibri" w:eastAsia="Calibri" w:hAnsi="Calibri" w:cs="Calibri"/>
           <w:sz w:val="24"/>
         </w:rPr>
-        <w:t xml:space="preserve"> le second élément &lt;p&gt; tous en haut, il change alors d'indice, il n'est plus </w:t>
-      </w:r>
-      <w:r>
-        <w:rPr>
-          <w:rFonts w:ascii="Calibri" w:eastAsia="Calibri" w:hAnsi="Calibri" w:cs="Calibri"/>
-          <w:sz w:val="24"/>
-        </w:rPr>
-        <w:t>le 1 mais le 0.</w:t>
+        <w:t xml:space="preserve"> le second élément &lt;p&gt; tous en haut, il change alors d'indice, il n'est plus le 1 mais le 0.</w:t>
       </w:r>
     </w:p>
     <w:p>
@@ -3551,6 +3448,7 @@
           <w:rFonts w:ascii="Calibri" w:eastAsia="Calibri" w:hAnsi="Calibri" w:cs="Calibri"/>
           <w:sz w:val="24"/>
         </w:rPr>
+        <w:lastRenderedPageBreak/>
         <w:t xml:space="preserve">Il est aussi possible de supprimer un élément avec la </w:t>
       </w:r>
       <w:r>
@@ -3609,7 +3507,6 @@
           <w:rFonts w:ascii="Calibri" w:eastAsia="Calibri" w:hAnsi="Calibri" w:cs="Calibri"/>
           <w:sz w:val="24"/>
         </w:rPr>
-        <w:lastRenderedPageBreak/>
         <w:t>document.body</w:t>
       </w:r>
       <w:proofErr w:type="gramEnd"/>
@@ -4012,14 +3909,7 @@
           <w:rFonts w:ascii="Calibri" w:eastAsia="Calibri" w:hAnsi="Calibri" w:cs="Calibri"/>
           <w:sz w:val="24"/>
         </w:rPr>
-        <w:t>). En paramètre on met</w:t>
-      </w:r>
-      <w:r>
-        <w:rPr>
-          <w:rFonts w:ascii="Calibri" w:eastAsia="Calibri" w:hAnsi="Calibri" w:cs="Calibri"/>
-          <w:sz w:val="24"/>
-        </w:rPr>
-        <w:t xml:space="preserve"> le nouveau texte et ensuite le texte à remplacer :</w:t>
+        <w:t>). En paramètre on met le nouveau texte et ensuite le texte à remplacer :</w:t>
       </w:r>
     </w:p>
     <w:p>
@@ -4105,17 +3995,7 @@
             <w:sz w:val="24"/>
             <w:u w:val="single"/>
           </w:rPr>
-          <w:t>https://openclassrooms.com/fr/courses/3306901-creez-des-pages-web-interactives-avec-javascript/35018</w:t>
-        </w:r>
-        <w:r>
-          <w:rPr>
-            <w:rFonts w:ascii="Calibri" w:eastAsia="Calibri" w:hAnsi="Calibri" w:cs="Calibri"/>
-            <w:b/>
-            <w:color w:val="0000FF"/>
-            <w:sz w:val="24"/>
-            <w:u w:val="single"/>
-          </w:rPr>
-          <w:t>86-parcourez-le-dom#/id/r-3575069</w:t>
+          <w:t>https://openclassrooms.com/fr/courses/3306901-creez-des-pages-web-interactives-avec-javascript/3501886-parcourez-le-dom#/id/r-3575069</w:t>
         </w:r>
       </w:hyperlink>
     </w:p>
@@ -4405,6 +4285,136 @@
           <w:rFonts w:ascii="Calibri" w:eastAsia="Calibri" w:hAnsi="Calibri" w:cs="Calibri"/>
           <w:sz w:val="24"/>
         </w:rPr>
+        <w:t xml:space="preserve">    // </w:t>
+      </w:r>
+      <w:proofErr w:type="spellStart"/>
+      <w:r>
+        <w:rPr>
+          <w:rFonts w:ascii="Calibri" w:eastAsia="Calibri" w:hAnsi="Calibri" w:cs="Calibri"/>
+          <w:sz w:val="24"/>
+        </w:rPr>
+        <w:t>creation</w:t>
+      </w:r>
+      <w:proofErr w:type="spellEnd"/>
+      <w:r>
+        <w:rPr>
+          <w:rFonts w:ascii="Calibri" w:eastAsia="Calibri" w:hAnsi="Calibri" w:cs="Calibri"/>
+          <w:sz w:val="24"/>
+        </w:rPr>
+        <w:t xml:space="preserve"> d'un nouvel élément</w:t>
+      </w:r>
+    </w:p>
+    <w:p>
+      <w:pPr>
+        <w:spacing w:after="200" w:line="276" w:lineRule="auto"/>
+        <w:rPr>
+          <w:rFonts w:ascii="Calibri" w:eastAsia="Calibri" w:hAnsi="Calibri" w:cs="Calibri"/>
+          <w:sz w:val="24"/>
+        </w:rPr>
+      </w:pPr>
+      <w:r>
+        <w:rPr>
+          <w:rFonts w:ascii="Calibri" w:eastAsia="Calibri" w:hAnsi="Calibri" w:cs="Calibri"/>
+          <w:sz w:val="24"/>
+        </w:rPr>
+        <w:t xml:space="preserve">   </w:t>
+      </w:r>
+      <w:r>
+        <w:rPr>
+          <w:rFonts w:ascii="Calibri" w:eastAsia="Calibri" w:hAnsi="Calibri" w:cs="Calibri"/>
+          <w:sz w:val="24"/>
+        </w:rPr>
+        <w:tab/>
+      </w:r>
+      <w:proofErr w:type="spellStart"/>
+      <w:proofErr w:type="gramStart"/>
+      <w:r>
+        <w:rPr>
+          <w:rFonts w:ascii="Calibri" w:eastAsia="Calibri" w:hAnsi="Calibri" w:cs="Calibri"/>
+          <w:b/>
+          <w:sz w:val="24"/>
+        </w:rPr>
+        <w:t>const</w:t>
+      </w:r>
+      <w:proofErr w:type="spellEnd"/>
+      <w:proofErr w:type="gramEnd"/>
+      <w:r>
+        <w:rPr>
+          <w:rFonts w:ascii="Calibri" w:eastAsia="Calibri" w:hAnsi="Calibri" w:cs="Calibri"/>
+          <w:sz w:val="24"/>
+        </w:rPr>
+        <w:t xml:space="preserve"> </w:t>
+      </w:r>
+      <w:proofErr w:type="spellStart"/>
+      <w:r>
+        <w:rPr>
+          <w:rFonts w:ascii="Calibri" w:eastAsia="Calibri" w:hAnsi="Calibri" w:cs="Calibri"/>
+          <w:sz w:val="24"/>
+        </w:rPr>
+        <w:t>nouveauTexte</w:t>
+      </w:r>
+      <w:proofErr w:type="spellEnd"/>
+      <w:r>
+        <w:rPr>
+          <w:rFonts w:ascii="Calibri" w:eastAsia="Calibri" w:hAnsi="Calibri" w:cs="Calibri"/>
+          <w:sz w:val="24"/>
+        </w:rPr>
+        <w:t xml:space="preserve"> = </w:t>
+      </w:r>
+      <w:proofErr w:type="spellStart"/>
+      <w:r>
+        <w:rPr>
+          <w:rFonts w:ascii="Calibri" w:eastAsia="Calibri" w:hAnsi="Calibri" w:cs="Calibri"/>
+          <w:sz w:val="24"/>
+        </w:rPr>
+        <w:t>document.</w:t>
+      </w:r>
+      <w:r>
+        <w:rPr>
+          <w:rFonts w:ascii="Calibri" w:eastAsia="Calibri" w:hAnsi="Calibri" w:cs="Calibri"/>
+          <w:sz w:val="24"/>
+          <w:shd w:val="clear" w:color="auto" w:fill="FFFF00"/>
+        </w:rPr>
+        <w:t>createElement</w:t>
+      </w:r>
+      <w:proofErr w:type="spellEnd"/>
+      <w:r>
+        <w:rPr>
+          <w:rFonts w:ascii="Calibri" w:eastAsia="Calibri" w:hAnsi="Calibri" w:cs="Calibri"/>
+          <w:sz w:val="24"/>
+        </w:rPr>
+        <w:t>("p");</w:t>
+      </w:r>
+    </w:p>
+    <w:p>
+      <w:pPr>
+        <w:spacing w:after="200" w:line="276" w:lineRule="auto"/>
+        <w:rPr>
+          <w:rFonts w:ascii="Calibri" w:eastAsia="Calibri" w:hAnsi="Calibri" w:cs="Calibri"/>
+          <w:sz w:val="24"/>
+        </w:rPr>
+      </w:pPr>
+      <w:r>
+        <w:rPr>
+          <w:rFonts w:ascii="Calibri" w:eastAsia="Calibri" w:hAnsi="Calibri" w:cs="Calibri"/>
+          <w:sz w:val="24"/>
+        </w:rPr>
+        <w:t xml:space="preserve">    // remplissage de la balise</w:t>
+      </w:r>
+    </w:p>
+    <w:p>
+      <w:pPr>
+        <w:spacing w:after="200" w:line="276" w:lineRule="auto"/>
+        <w:rPr>
+          <w:rFonts w:ascii="Calibri" w:eastAsia="Calibri" w:hAnsi="Calibri" w:cs="Calibri"/>
+          <w:sz w:val="24"/>
+        </w:rPr>
+      </w:pPr>
+      <w:r>
+        <w:rPr>
+          <w:rFonts w:ascii="Calibri" w:eastAsia="Calibri" w:hAnsi="Calibri" w:cs="Calibri"/>
+          <w:sz w:val="24"/>
+        </w:rPr>
         <w:t xml:space="preserve">    </w:t>
       </w:r>
       <w:r>
@@ -4412,65 +4422,152 @@
           <w:rFonts w:ascii="Calibri" w:eastAsia="Calibri" w:hAnsi="Calibri" w:cs="Calibri"/>
           <w:sz w:val="24"/>
         </w:rPr>
-        <w:t xml:space="preserve">// </w:t>
-      </w:r>
-      <w:proofErr w:type="spellStart"/>
-      <w:r>
-        <w:rPr>
-          <w:rFonts w:ascii="Calibri" w:eastAsia="Calibri" w:hAnsi="Calibri" w:cs="Calibri"/>
-          <w:sz w:val="24"/>
-        </w:rPr>
-        <w:t>creation</w:t>
-      </w:r>
-      <w:proofErr w:type="spellEnd"/>
-      <w:r>
-        <w:rPr>
-          <w:rFonts w:ascii="Calibri" w:eastAsia="Calibri" w:hAnsi="Calibri" w:cs="Calibri"/>
-          <w:sz w:val="24"/>
-        </w:rPr>
-        <w:t xml:space="preserve"> d'un nouvel élément</w:t>
-      </w:r>
-    </w:p>
-    <w:p>
-      <w:pPr>
-        <w:spacing w:after="200" w:line="276" w:lineRule="auto"/>
-        <w:rPr>
-          <w:rFonts w:ascii="Calibri" w:eastAsia="Calibri" w:hAnsi="Calibri" w:cs="Calibri"/>
-          <w:sz w:val="24"/>
-        </w:rPr>
-      </w:pPr>
-      <w:r>
-        <w:rPr>
-          <w:rFonts w:ascii="Calibri" w:eastAsia="Calibri" w:hAnsi="Calibri" w:cs="Calibri"/>
-          <w:sz w:val="24"/>
-        </w:rPr>
-        <w:t xml:space="preserve">   </w:t>
-      </w:r>
-      <w:r>
-        <w:rPr>
-          <w:rFonts w:ascii="Calibri" w:eastAsia="Calibri" w:hAnsi="Calibri" w:cs="Calibri"/>
-          <w:sz w:val="24"/>
-        </w:rPr>
         <w:tab/>
       </w:r>
       <w:proofErr w:type="spellStart"/>
-      <w:proofErr w:type="gramStart"/>
-      <w:r>
-        <w:rPr>
-          <w:rFonts w:ascii="Calibri" w:eastAsia="Calibri" w:hAnsi="Calibri" w:cs="Calibri"/>
-          <w:b/>
-          <w:sz w:val="24"/>
-        </w:rPr>
-        <w:t>const</w:t>
-      </w:r>
-      <w:proofErr w:type="spellEnd"/>
-      <w:proofErr w:type="gramEnd"/>
-      <w:r>
-        <w:rPr>
-          <w:rFonts w:ascii="Calibri" w:eastAsia="Calibri" w:hAnsi="Calibri" w:cs="Calibri"/>
-          <w:sz w:val="24"/>
-        </w:rPr>
-        <w:t xml:space="preserve"> </w:t>
+      <w:r>
+        <w:rPr>
+          <w:rFonts w:ascii="Calibri" w:eastAsia="Calibri" w:hAnsi="Calibri" w:cs="Calibri"/>
+          <w:sz w:val="24"/>
+        </w:rPr>
+        <w:t>nouveauTexte.</w:t>
+      </w:r>
+      <w:r>
+        <w:rPr>
+          <w:rFonts w:ascii="Calibri" w:eastAsia="Calibri" w:hAnsi="Calibri" w:cs="Calibri"/>
+          <w:sz w:val="24"/>
+          <w:shd w:val="clear" w:color="auto" w:fill="FFFF00"/>
+        </w:rPr>
+        <w:t>innerHTML</w:t>
+      </w:r>
+      <w:proofErr w:type="spellEnd"/>
+      <w:r>
+        <w:rPr>
+          <w:rFonts w:ascii="Calibri" w:eastAsia="Calibri" w:hAnsi="Calibri" w:cs="Calibri"/>
+          <w:sz w:val="24"/>
+        </w:rPr>
+        <w:t>=`&lt;</w:t>
+      </w:r>
+      <w:proofErr w:type="spellStart"/>
+      <w:r>
+        <w:rPr>
+          <w:rFonts w:ascii="Calibri" w:eastAsia="Calibri" w:hAnsi="Calibri" w:cs="Calibri"/>
+          <w:sz w:val="24"/>
+        </w:rPr>
+        <w:t>strong</w:t>
+      </w:r>
+      <w:proofErr w:type="spellEnd"/>
+      <w:r>
+        <w:rPr>
+          <w:rFonts w:ascii="Calibri" w:eastAsia="Calibri" w:hAnsi="Calibri" w:cs="Calibri"/>
+          <w:sz w:val="24"/>
+        </w:rPr>
+        <w:t>&gt;${pseudo}&lt;/</w:t>
+      </w:r>
+      <w:proofErr w:type="spellStart"/>
+      <w:r>
+        <w:rPr>
+          <w:rFonts w:ascii="Calibri" w:eastAsia="Calibri" w:hAnsi="Calibri" w:cs="Calibri"/>
+          <w:sz w:val="24"/>
+        </w:rPr>
+        <w:t>strong</w:t>
+      </w:r>
+      <w:proofErr w:type="spellEnd"/>
+      <w:r>
+        <w:rPr>
+          <w:rFonts w:ascii="Calibri" w:eastAsia="Calibri" w:hAnsi="Calibri" w:cs="Calibri"/>
+          <w:sz w:val="24"/>
+        </w:rPr>
+        <w:t>&gt; : ${</w:t>
+      </w:r>
+      <w:proofErr w:type="spellStart"/>
+      <w:r>
+        <w:rPr>
+          <w:rFonts w:ascii="Calibri" w:eastAsia="Calibri" w:hAnsi="Calibri" w:cs="Calibri"/>
+          <w:sz w:val="24"/>
+        </w:rPr>
+        <w:t>monTexte</w:t>
+      </w:r>
+      <w:proofErr w:type="spellEnd"/>
+      <w:r>
+        <w:rPr>
+          <w:rFonts w:ascii="Calibri" w:eastAsia="Calibri" w:hAnsi="Calibri" w:cs="Calibri"/>
+          <w:sz w:val="24"/>
+        </w:rPr>
+        <w:t>}</w:t>
+      </w:r>
+      <w:proofErr w:type="gramStart"/>
+      <w:r>
+        <w:rPr>
+          <w:rFonts w:ascii="Calibri" w:eastAsia="Calibri" w:hAnsi="Calibri" w:cs="Calibri"/>
+          <w:sz w:val="24"/>
+        </w:rPr>
+        <w:t>`;</w:t>
+      </w:r>
+      <w:proofErr w:type="gramEnd"/>
+    </w:p>
+    <w:p>
+      <w:pPr>
+        <w:spacing w:after="200" w:line="276" w:lineRule="auto"/>
+        <w:rPr>
+          <w:rFonts w:ascii="Calibri" w:eastAsia="Calibri" w:hAnsi="Calibri" w:cs="Calibri"/>
+          <w:sz w:val="24"/>
+        </w:rPr>
+      </w:pPr>
+      <w:r>
+        <w:rPr>
+          <w:rFonts w:ascii="Calibri" w:eastAsia="Calibri" w:hAnsi="Calibri" w:cs="Calibri"/>
+          <w:sz w:val="24"/>
+        </w:rPr>
+        <w:t xml:space="preserve">    // stockage des valeurs.</w:t>
+      </w:r>
+    </w:p>
+    <w:p>
+      <w:pPr>
+        <w:spacing w:after="200" w:line="276" w:lineRule="auto"/>
+        <w:rPr>
+          <w:rFonts w:ascii="Calibri" w:eastAsia="Calibri" w:hAnsi="Calibri" w:cs="Calibri"/>
+          <w:sz w:val="24"/>
+        </w:rPr>
+      </w:pPr>
+      <w:r>
+        <w:rPr>
+          <w:rFonts w:ascii="Calibri" w:eastAsia="Calibri" w:hAnsi="Calibri" w:cs="Calibri"/>
+          <w:sz w:val="24"/>
+        </w:rPr>
+        <w:t xml:space="preserve">    </w:t>
+      </w:r>
+      <w:r>
+        <w:rPr>
+          <w:rFonts w:ascii="Calibri" w:eastAsia="Calibri" w:hAnsi="Calibri" w:cs="Calibri"/>
+          <w:sz w:val="24"/>
+        </w:rPr>
+        <w:tab/>
+      </w:r>
+      <w:proofErr w:type="spellStart"/>
+      <w:proofErr w:type="gramStart"/>
+      <w:r>
+        <w:rPr>
+          <w:rFonts w:ascii="Calibri" w:eastAsia="Calibri" w:hAnsi="Calibri" w:cs="Calibri"/>
+          <w:sz w:val="24"/>
+        </w:rPr>
+        <w:t>document.body</w:t>
+      </w:r>
+      <w:proofErr w:type="gramEnd"/>
+      <w:r>
+        <w:rPr>
+          <w:rFonts w:ascii="Calibri" w:eastAsia="Calibri" w:hAnsi="Calibri" w:cs="Calibri"/>
+          <w:sz w:val="24"/>
+        </w:rPr>
+        <w:t>.appendChild</w:t>
+      </w:r>
+      <w:proofErr w:type="spellEnd"/>
+      <w:r>
+        <w:rPr>
+          <w:rFonts w:ascii="Calibri" w:eastAsia="Calibri" w:hAnsi="Calibri" w:cs="Calibri"/>
+          <w:sz w:val="24"/>
+        </w:rPr>
+        <w:t>(</w:t>
       </w:r>
       <w:proofErr w:type="spellStart"/>
       <w:r>
@@ -4486,136 +4583,17 @@
           <w:rFonts w:ascii="Calibri" w:eastAsia="Calibri" w:hAnsi="Calibri" w:cs="Calibri"/>
           <w:sz w:val="24"/>
         </w:rPr>
-        <w:t xml:space="preserve"> = </w:t>
-      </w:r>
-      <w:proofErr w:type="spellStart"/>
-      <w:r>
-        <w:rPr>
-          <w:rFonts w:ascii="Calibri" w:eastAsia="Calibri" w:hAnsi="Calibri" w:cs="Calibri"/>
-          <w:sz w:val="24"/>
-        </w:rPr>
-        <w:t>document.</w:t>
-      </w:r>
-      <w:r>
-        <w:rPr>
-          <w:rFonts w:ascii="Calibri" w:eastAsia="Calibri" w:hAnsi="Calibri" w:cs="Calibri"/>
-          <w:sz w:val="24"/>
-          <w:shd w:val="clear" w:color="auto" w:fill="FFFF00"/>
-        </w:rPr>
-        <w:t>createElement</w:t>
-      </w:r>
-      <w:proofErr w:type="spellEnd"/>
-      <w:r>
-        <w:rPr>
-          <w:rFonts w:ascii="Calibri" w:eastAsia="Calibri" w:hAnsi="Calibri" w:cs="Calibri"/>
-          <w:sz w:val="24"/>
-        </w:rPr>
-        <w:t>("p");</w:t>
-      </w:r>
-    </w:p>
-    <w:p>
-      <w:pPr>
-        <w:spacing w:after="200" w:line="276" w:lineRule="auto"/>
-        <w:rPr>
-          <w:rFonts w:ascii="Calibri" w:eastAsia="Calibri" w:hAnsi="Calibri" w:cs="Calibri"/>
-          <w:sz w:val="24"/>
-        </w:rPr>
-      </w:pPr>
-      <w:r>
-        <w:rPr>
-          <w:rFonts w:ascii="Calibri" w:eastAsia="Calibri" w:hAnsi="Calibri" w:cs="Calibri"/>
-          <w:sz w:val="24"/>
-        </w:rPr>
-        <w:t xml:space="preserve">    // remplissage de la balise</w:t>
-      </w:r>
-    </w:p>
-    <w:p>
-      <w:pPr>
-        <w:spacing w:after="200" w:line="276" w:lineRule="auto"/>
-        <w:rPr>
-          <w:rFonts w:ascii="Calibri" w:eastAsia="Calibri" w:hAnsi="Calibri" w:cs="Calibri"/>
-          <w:sz w:val="24"/>
-        </w:rPr>
-      </w:pPr>
-      <w:r>
-        <w:rPr>
-          <w:rFonts w:ascii="Calibri" w:eastAsia="Calibri" w:hAnsi="Calibri" w:cs="Calibri"/>
-          <w:sz w:val="24"/>
-        </w:rPr>
-        <w:t xml:space="preserve">    </w:t>
-      </w:r>
-      <w:r>
-        <w:rPr>
-          <w:rFonts w:ascii="Calibri" w:eastAsia="Calibri" w:hAnsi="Calibri" w:cs="Calibri"/>
-          <w:sz w:val="24"/>
-        </w:rPr>
-        <w:tab/>
-      </w:r>
-      <w:proofErr w:type="spellStart"/>
-      <w:r>
-        <w:rPr>
-          <w:rFonts w:ascii="Calibri" w:eastAsia="Calibri" w:hAnsi="Calibri" w:cs="Calibri"/>
-          <w:sz w:val="24"/>
-        </w:rPr>
-        <w:t>nouveauTexte.</w:t>
-      </w:r>
-      <w:r>
-        <w:rPr>
-          <w:rFonts w:ascii="Calibri" w:eastAsia="Calibri" w:hAnsi="Calibri" w:cs="Calibri"/>
-          <w:sz w:val="24"/>
-          <w:shd w:val="clear" w:color="auto" w:fill="FFFF00"/>
-        </w:rPr>
-        <w:t>innerHTML</w:t>
-      </w:r>
-      <w:proofErr w:type="spellEnd"/>
-      <w:r>
-        <w:rPr>
-          <w:rFonts w:ascii="Calibri" w:eastAsia="Calibri" w:hAnsi="Calibri" w:cs="Calibri"/>
-          <w:sz w:val="24"/>
-        </w:rPr>
-        <w:t>=`&lt;</w:t>
-      </w:r>
-      <w:proofErr w:type="spellStart"/>
-      <w:r>
-        <w:rPr>
-          <w:rFonts w:ascii="Calibri" w:eastAsia="Calibri" w:hAnsi="Calibri" w:cs="Calibri"/>
-          <w:sz w:val="24"/>
-        </w:rPr>
-        <w:t>strong</w:t>
-      </w:r>
-      <w:proofErr w:type="spellEnd"/>
-      <w:r>
-        <w:rPr>
-          <w:rFonts w:ascii="Calibri" w:eastAsia="Calibri" w:hAnsi="Calibri" w:cs="Calibri"/>
-          <w:sz w:val="24"/>
-        </w:rPr>
-        <w:t>&gt;${pseudo}&lt;/</w:t>
-      </w:r>
-      <w:proofErr w:type="spellStart"/>
-      <w:r>
-        <w:rPr>
-          <w:rFonts w:ascii="Calibri" w:eastAsia="Calibri" w:hAnsi="Calibri" w:cs="Calibri"/>
-          <w:sz w:val="24"/>
-        </w:rPr>
-        <w:t>strong</w:t>
-      </w:r>
-      <w:proofErr w:type="spellEnd"/>
-      <w:r>
-        <w:rPr>
-          <w:rFonts w:ascii="Calibri" w:eastAsia="Calibri" w:hAnsi="Calibri" w:cs="Calibri"/>
-          <w:sz w:val="24"/>
-        </w:rPr>
-        <w:t>&gt; : ${</w:t>
-      </w:r>
-      <w:proofErr w:type="spellStart"/>
-      <w:r>
-        <w:rPr>
-          <w:rFonts w:ascii="Calibri" w:eastAsia="Calibri" w:hAnsi="Calibri" w:cs="Calibri"/>
-          <w:sz w:val="24"/>
-        </w:rPr>
-        <w:t>monTexte</w:t>
-      </w:r>
-      <w:proofErr w:type="spellEnd"/>
+        <w:t>);</w:t>
+      </w:r>
+    </w:p>
+    <w:p>
+      <w:pPr>
+        <w:spacing w:after="200" w:line="276" w:lineRule="auto"/>
+        <w:rPr>
+          <w:rFonts w:ascii="Calibri" w:eastAsia="Calibri" w:hAnsi="Calibri" w:cs="Calibri"/>
+          <w:sz w:val="24"/>
+        </w:rPr>
+      </w:pPr>
       <w:r>
         <w:rPr>
           <w:rFonts w:ascii="Calibri" w:eastAsia="Calibri" w:hAnsi="Calibri" w:cs="Calibri"/>
@@ -4623,125 +4601,21 @@
         </w:rPr>
         <w:t>}</w:t>
       </w:r>
-      <w:proofErr w:type="gramStart"/>
-      <w:r>
-        <w:rPr>
-          <w:rFonts w:ascii="Calibri" w:eastAsia="Calibri" w:hAnsi="Calibri" w:cs="Calibri"/>
-          <w:sz w:val="24"/>
-        </w:rPr>
-        <w:t>`;</w:t>
-      </w:r>
-      <w:proofErr w:type="gramEnd"/>
-    </w:p>
-    <w:p>
-      <w:pPr>
-        <w:spacing w:after="200" w:line="276" w:lineRule="auto"/>
-        <w:rPr>
-          <w:rFonts w:ascii="Calibri" w:eastAsia="Calibri" w:hAnsi="Calibri" w:cs="Calibri"/>
-          <w:sz w:val="24"/>
-        </w:rPr>
-      </w:pPr>
-      <w:r>
-        <w:rPr>
-          <w:rFonts w:ascii="Calibri" w:eastAsia="Calibri" w:hAnsi="Calibri" w:cs="Calibri"/>
-          <w:sz w:val="24"/>
-        </w:rPr>
-        <w:t xml:space="preserve">    // stockage des valeurs.</w:t>
-      </w:r>
-    </w:p>
-    <w:p>
-      <w:pPr>
-        <w:spacing w:after="200" w:line="276" w:lineRule="auto"/>
-        <w:rPr>
-          <w:rFonts w:ascii="Calibri" w:eastAsia="Calibri" w:hAnsi="Calibri" w:cs="Calibri"/>
-          <w:sz w:val="24"/>
-        </w:rPr>
-      </w:pPr>
-      <w:r>
-        <w:rPr>
-          <w:rFonts w:ascii="Calibri" w:eastAsia="Calibri" w:hAnsi="Calibri" w:cs="Calibri"/>
-          <w:sz w:val="24"/>
-        </w:rPr>
-        <w:t xml:space="preserve">    </w:t>
-      </w:r>
-      <w:r>
-        <w:rPr>
-          <w:rFonts w:ascii="Calibri" w:eastAsia="Calibri" w:hAnsi="Calibri" w:cs="Calibri"/>
-          <w:sz w:val="24"/>
-        </w:rPr>
-        <w:tab/>
-      </w:r>
-      <w:proofErr w:type="spellStart"/>
-      <w:proofErr w:type="gramStart"/>
-      <w:r>
-        <w:rPr>
-          <w:rFonts w:ascii="Calibri" w:eastAsia="Calibri" w:hAnsi="Calibri" w:cs="Calibri"/>
-          <w:sz w:val="24"/>
-        </w:rPr>
-        <w:t>document.body</w:t>
-      </w:r>
-      <w:proofErr w:type="gramEnd"/>
-      <w:r>
-        <w:rPr>
-          <w:rFonts w:ascii="Calibri" w:eastAsia="Calibri" w:hAnsi="Calibri" w:cs="Calibri"/>
-          <w:sz w:val="24"/>
-        </w:rPr>
-        <w:t>.appendChild</w:t>
-      </w:r>
-      <w:proofErr w:type="spellEnd"/>
-      <w:r>
-        <w:rPr>
-          <w:rFonts w:ascii="Calibri" w:eastAsia="Calibri" w:hAnsi="Calibri" w:cs="Calibri"/>
-          <w:sz w:val="24"/>
-        </w:rPr>
-        <w:t>(</w:t>
-      </w:r>
-      <w:proofErr w:type="spellStart"/>
-      <w:r>
-        <w:rPr>
-          <w:rFonts w:ascii="Calibri" w:eastAsia="Calibri" w:hAnsi="Calibri" w:cs="Calibri"/>
-          <w:sz w:val="24"/>
-        </w:rPr>
-        <w:t>nouveauTexte</w:t>
-      </w:r>
-      <w:proofErr w:type="spellEnd"/>
-      <w:r>
-        <w:rPr>
-          <w:rFonts w:ascii="Calibri" w:eastAsia="Calibri" w:hAnsi="Calibri" w:cs="Calibri"/>
-          <w:sz w:val="24"/>
-        </w:rPr>
-        <w:t>);</w:t>
-      </w:r>
-    </w:p>
-    <w:p>
-      <w:pPr>
-        <w:spacing w:after="200" w:line="276" w:lineRule="auto"/>
-        <w:rPr>
-          <w:rFonts w:ascii="Calibri" w:eastAsia="Calibri" w:hAnsi="Calibri" w:cs="Calibri"/>
-          <w:sz w:val="24"/>
-        </w:rPr>
-      </w:pPr>
-      <w:r>
-        <w:rPr>
-          <w:rFonts w:ascii="Calibri" w:eastAsia="Calibri" w:hAnsi="Calibri" w:cs="Calibri"/>
-          <w:sz w:val="24"/>
-        </w:rPr>
-        <w:t>}</w:t>
-      </w:r>
-    </w:p>
-    <w:p>
-      <w:pPr>
-        <w:spacing w:after="200" w:line="276" w:lineRule="auto"/>
-        <w:rPr>
-          <w:rFonts w:ascii="Calibri" w:eastAsia="Calibri" w:hAnsi="Calibri" w:cs="Calibri"/>
-          <w:sz w:val="24"/>
-        </w:rPr>
-      </w:pPr>
-      <w:r>
-        <w:rPr>
-          <w:rFonts w:ascii="Calibri" w:eastAsia="Calibri" w:hAnsi="Calibri" w:cs="Calibri"/>
-          <w:sz w:val="24"/>
-        </w:rPr>
+    </w:p>
+    <w:p>
+      <w:pPr>
+        <w:spacing w:after="200" w:line="276" w:lineRule="auto"/>
+        <w:rPr>
+          <w:rFonts w:ascii="Calibri" w:eastAsia="Calibri" w:hAnsi="Calibri" w:cs="Calibri"/>
+          <w:sz w:val="24"/>
+        </w:rPr>
+      </w:pPr>
+      <w:r>
+        <w:rPr>
+          <w:rFonts w:ascii="Calibri" w:eastAsia="Calibri" w:hAnsi="Calibri" w:cs="Calibri"/>
+          <w:sz w:val="24"/>
+        </w:rPr>
+        <w:lastRenderedPageBreak/>
         <w:t>// L'élément ajouté se place en fin de DOM.</w:t>
       </w:r>
     </w:p>
@@ -4758,7 +4632,6 @@
           <w:rFonts w:ascii="Calibri" w:eastAsia="Calibri" w:hAnsi="Calibri" w:cs="Calibri"/>
           <w:sz w:val="24"/>
         </w:rPr>
-        <w:lastRenderedPageBreak/>
         <w:tab/>
       </w:r>
       <w:proofErr w:type="spellStart"/>
@@ -4961,14 +4834,7 @@
           <w:rFonts w:ascii="Calibri" w:eastAsia="Calibri" w:hAnsi="Calibri" w:cs="Calibri"/>
           <w:sz w:val="24"/>
         </w:rPr>
-        <w:t xml:space="preserve"> variab</w:t>
-      </w:r>
-      <w:r>
-        <w:rPr>
-          <w:rFonts w:ascii="Calibri" w:eastAsia="Calibri" w:hAnsi="Calibri" w:cs="Calibri"/>
-          <w:sz w:val="24"/>
-        </w:rPr>
-        <w:t xml:space="preserve">le qui va </w:t>
+        <w:t xml:space="preserve"> variable qui va </w:t>
       </w:r>
       <w:r>
         <w:rPr>
@@ -5153,12 +5019,6 @@
           <w:sz w:val="24"/>
         </w:rPr>
         <w:tab/>
-      </w:r>
-      <w:r>
-        <w:rPr>
-          <w:rFonts w:ascii="Calibri" w:eastAsia="Calibri" w:hAnsi="Calibri" w:cs="Calibri"/>
-          <w:sz w:val="24"/>
-        </w:rPr>
         <w:t>console.log(</w:t>
       </w:r>
       <w:proofErr w:type="spellStart"/>
@@ -5691,14 +5551,7 @@
           <w:rFonts w:ascii="Calibri" w:eastAsia="Calibri" w:hAnsi="Calibri" w:cs="Calibri"/>
           <w:sz w:val="24"/>
         </w:rPr>
-        <w:t xml:space="preserve"> le premier élément choisi, (une balise, un id, une c</w:t>
-      </w:r>
-      <w:r>
-        <w:rPr>
-          <w:rFonts w:ascii="Calibri" w:eastAsia="Calibri" w:hAnsi="Calibri" w:cs="Calibri"/>
-          <w:sz w:val="24"/>
-        </w:rPr>
-        <w:t xml:space="preserve">lasse), mais mettons que l'on choisisse une balise </w:t>
+        <w:t xml:space="preserve"> le premier élément choisi, (une balise, un id, une classe), mais mettons que l'on choisisse une balise </w:t>
       </w:r>
       <w:r>
         <w:rPr>
@@ -5987,6 +5840,7 @@
           <w:rFonts w:ascii="Calibri" w:eastAsia="Calibri" w:hAnsi="Calibri" w:cs="Calibri"/>
           <w:sz w:val="24"/>
         </w:rPr>
+        <w:lastRenderedPageBreak/>
         <w:t>on</w:t>
       </w:r>
       <w:proofErr w:type="gramEnd"/>
@@ -6011,14 +5865,7 @@
           <w:rFonts w:ascii="Calibri" w:eastAsia="Calibri" w:hAnsi="Calibri" w:cs="Calibri"/>
           <w:sz w:val="24"/>
         </w:rPr>
-        <w:t xml:space="preserve"> remplacé ce</w:t>
-      </w:r>
-      <w:r>
-        <w:rPr>
-          <w:rFonts w:ascii="Calibri" w:eastAsia="Calibri" w:hAnsi="Calibri" w:cs="Calibri"/>
-          <w:sz w:val="24"/>
-        </w:rPr>
-        <w:t xml:space="preserve">tte </w:t>
+        <w:t xml:space="preserve"> remplacé cette </w:t>
       </w:r>
       <w:proofErr w:type="spellStart"/>
       <w:r>
@@ -6054,7 +5901,6 @@
           <w:b/>
           <w:sz w:val="24"/>
         </w:rPr>
-        <w:lastRenderedPageBreak/>
         <w:t>const</w:t>
       </w:r>
       <w:proofErr w:type="spellEnd"/>
@@ -6562,14 +6408,7 @@
           <w:rFonts w:ascii="Calibri" w:eastAsia="Calibri" w:hAnsi="Calibri" w:cs="Calibri"/>
           <w:sz w:val="24"/>
         </w:rPr>
-        <w:t>qui agi</w:t>
-      </w:r>
-      <w:r>
-        <w:rPr>
-          <w:rFonts w:ascii="Calibri" w:eastAsia="Calibri" w:hAnsi="Calibri" w:cs="Calibri"/>
-          <w:sz w:val="24"/>
-        </w:rPr>
-        <w:t xml:space="preserve">t sur les liens </w:t>
+        <w:t xml:space="preserve">qui agit sur les liens </w:t>
       </w:r>
       <w:r>
         <w:rPr>
@@ -6818,14 +6657,7 @@
           <w:rFonts w:ascii="Calibri" w:eastAsia="Calibri" w:hAnsi="Calibri" w:cs="Calibri"/>
           <w:sz w:val="24"/>
         </w:rPr>
-        <w:t>On commen</w:t>
-      </w:r>
-      <w:r>
-        <w:rPr>
-          <w:rFonts w:ascii="Calibri" w:eastAsia="Calibri" w:hAnsi="Calibri" w:cs="Calibri"/>
-          <w:sz w:val="24"/>
-        </w:rPr>
-        <w:t>cera par mettre dans une variable tous les titres.</w:t>
+        <w:t>On commencera par mettre dans une variable tous les titres.</w:t>
       </w:r>
     </w:p>
     <w:p>
@@ -6982,14 +6814,7 @@
           <w:rFonts w:ascii="Calibri" w:eastAsia="Calibri" w:hAnsi="Calibri" w:cs="Calibri"/>
           <w:sz w:val="24"/>
         </w:rPr>
-        <w:t xml:space="preserve"> (</w:t>
-      </w:r>
-      <w:r>
-        <w:rPr>
-          <w:rFonts w:ascii="Calibri" w:eastAsia="Calibri" w:hAnsi="Calibri" w:cs="Calibri"/>
-          <w:sz w:val="24"/>
-        </w:rPr>
-        <w:t>titre){</w:t>
+        <w:t xml:space="preserve"> (titre){</w:t>
       </w:r>
     </w:p>
     <w:p>
@@ -7374,14 +7199,7 @@
           <w:rFonts w:ascii="Calibri" w:eastAsia="Calibri" w:hAnsi="Calibri" w:cs="Calibri"/>
           <w:sz w:val="24"/>
         </w:rPr>
-        <w:t>, c'est la page web, la</w:t>
-      </w:r>
-      <w:r>
-        <w:rPr>
-          <w:rFonts w:ascii="Calibri" w:eastAsia="Calibri" w:hAnsi="Calibri" w:cs="Calibri"/>
-          <w:sz w:val="24"/>
-        </w:rPr>
-        <w:t xml:space="preserve"> </w:t>
+        <w:t xml:space="preserve">, c'est la page web, la </w:t>
       </w:r>
       <w:r>
         <w:rPr>

</xml_diff>